<commit_message>
ResNet result on SVHN for regular open set
</commit_message>
<xml_diff>
--- a/open-set-calibration/results/resnet_svhn_regular_open.docx
+++ b/open-set-calibration/results/resnet_svhn_regular_open.docx
@@ -18,16 +18,26 @@
           <w:sz w:val="21"/>
           <w:szCs w:val="21"/>
         </w:rPr>
-        <w:t>D</w:t>
-      </w:r>
-      <w:r>
-        <w:rPr>
-          <w:rFonts w:ascii="Times New Roman" w:hAnsi="Times New Roman" w:cs="Times New Roman" w:hint="eastAsia"/>
+        <w:t>ResNet18</w:t>
+      </w:r>
+      <w:bookmarkStart w:id="0" w:name="_GoBack"/>
+      <w:bookmarkEnd w:id="0"/>
+      <w:r>
+        <w:rPr>
+          <w:rFonts w:ascii="Times New Roman" w:hAnsi="Times New Roman" w:cs="Times New Roman"/>
           <w:b/>
           <w:sz w:val="21"/>
           <w:szCs w:val="21"/>
         </w:rPr>
-        <w:t>ense</w:t>
+        <w:t xml:space="preserve">, </w:t>
+      </w:r>
+      <w:r>
+        <w:rPr>
+          <w:rFonts w:ascii="Times New Roman" w:hAnsi="Times New Roman" w:cs="Times New Roman"/>
+          <w:sz w:val="21"/>
+          <w:szCs w:val="21"/>
+        </w:rPr>
+        <w:t>training batch size=</w:t>
       </w:r>
       <w:r>
         <w:rPr>
@@ -36,8 +46,36 @@
           <w:sz w:val="21"/>
           <w:szCs w:val="21"/>
         </w:rPr>
-        <w:t>Net121</w:t>
-      </w:r>
+        <w:t>128</w:t>
+      </w:r>
+      <w:r>
+        <w:rPr>
+          <w:rFonts w:ascii="Times New Roman" w:hAnsi="Times New Roman" w:cs="Times New Roman"/>
+          <w:sz w:val="21"/>
+          <w:szCs w:val="21"/>
+        </w:rPr>
+        <w:t xml:space="preserve">, testing </w:t>
+      </w:r>
+      <w:proofErr w:type="spellStart"/>
+      <w:proofErr w:type="gramStart"/>
+      <w:r>
+        <w:rPr>
+          <w:rFonts w:ascii="Times New Roman" w:hAnsi="Times New Roman" w:cs="Times New Roman"/>
+          <w:sz w:val="21"/>
+          <w:szCs w:val="21"/>
+        </w:rPr>
+        <w:t>bs</w:t>
+      </w:r>
+      <w:proofErr w:type="spellEnd"/>
+      <w:r>
+        <w:rPr>
+          <w:rFonts w:ascii="Times New Roman" w:hAnsi="Times New Roman" w:cs="Times New Roman"/>
+          <w:sz w:val="21"/>
+          <w:szCs w:val="21"/>
+        </w:rPr>
+        <w:t>=</w:t>
+      </w:r>
+      <w:proofErr w:type="gramEnd"/>
       <w:r>
         <w:rPr>
           <w:rFonts w:ascii="Times New Roman" w:hAnsi="Times New Roman" w:cs="Times New Roman"/>
@@ -45,7 +83,7 @@
           <w:sz w:val="21"/>
           <w:szCs w:val="21"/>
         </w:rPr>
-        <w:t xml:space="preserve">, </w:t>
+        <w:t xml:space="preserve">128, </w:t>
       </w:r>
       <w:r>
         <w:rPr>
@@ -53,7 +91,7 @@
           <w:sz w:val="21"/>
           <w:szCs w:val="21"/>
         </w:rPr>
-        <w:t>training batch size=</w:t>
+        <w:t>optimizer=</w:t>
       </w:r>
       <w:r>
         <w:rPr>
@@ -62,36 +100,9 @@
           <w:sz w:val="21"/>
           <w:szCs w:val="21"/>
         </w:rPr>
-        <w:t>128</w:t>
-      </w:r>
-      <w:r>
-        <w:rPr>
-          <w:rFonts w:ascii="Times New Roman" w:hAnsi="Times New Roman" w:cs="Times New Roman"/>
-          <w:sz w:val="21"/>
-          <w:szCs w:val="21"/>
-        </w:rPr>
-        <w:t xml:space="preserve">, testing </w:t>
-      </w:r>
-      <w:proofErr w:type="spellStart"/>
-      <w:proofErr w:type="gramStart"/>
-      <w:r>
-        <w:rPr>
-          <w:rFonts w:ascii="Times New Roman" w:hAnsi="Times New Roman" w:cs="Times New Roman"/>
-          <w:sz w:val="21"/>
-          <w:szCs w:val="21"/>
-        </w:rPr>
-        <w:t>bs</w:t>
-      </w:r>
-      <w:proofErr w:type="spellEnd"/>
-      <w:r>
-        <w:rPr>
-          <w:rFonts w:ascii="Times New Roman" w:hAnsi="Times New Roman" w:cs="Times New Roman"/>
-          <w:sz w:val="21"/>
-          <w:szCs w:val="21"/>
-        </w:rPr>
-        <w:t>=</w:t>
-      </w:r>
-      <w:proofErr w:type="gramEnd"/>
+        <w:t xml:space="preserve">SGD, </w:t>
+      </w:r>
+      <w:proofErr w:type="spellStart"/>
       <w:r>
         <w:rPr>
           <w:rFonts w:ascii="Times New Roman" w:hAnsi="Times New Roman" w:cs="Times New Roman"/>
@@ -99,16 +110,9 @@
           <w:sz w:val="21"/>
           <w:szCs w:val="21"/>
         </w:rPr>
-        <w:t xml:space="preserve">128, </w:t>
-      </w:r>
-      <w:r>
-        <w:rPr>
-          <w:rFonts w:ascii="Times New Roman" w:hAnsi="Times New Roman" w:cs="Times New Roman"/>
-          <w:sz w:val="21"/>
-          <w:szCs w:val="21"/>
-        </w:rPr>
-        <w:t>optimizer=</w:t>
-      </w:r>
+        <w:t>lr</w:t>
+      </w:r>
+      <w:proofErr w:type="spellEnd"/>
       <w:r>
         <w:rPr>
           <w:rFonts w:ascii="Times New Roman" w:hAnsi="Times New Roman" w:cs="Times New Roman"/>
@@ -116,9 +120,8 @@
           <w:sz w:val="21"/>
           <w:szCs w:val="21"/>
         </w:rPr>
-        <w:t xml:space="preserve">SGD, </w:t>
-      </w:r>
-      <w:proofErr w:type="spellStart"/>
+        <w:t>=</w:t>
+      </w:r>
       <w:r>
         <w:rPr>
           <w:rFonts w:ascii="Times New Roman" w:hAnsi="Times New Roman" w:cs="Times New Roman"/>
@@ -126,9 +129,16 @@
           <w:sz w:val="21"/>
           <w:szCs w:val="21"/>
         </w:rPr>
-        <w:t>lr</w:t>
-      </w:r>
-      <w:proofErr w:type="spellEnd"/>
+        <w:t>0.02</w:t>
+      </w:r>
+      <w:r>
+        <w:rPr>
+          <w:rFonts w:ascii="Times New Roman" w:hAnsi="Times New Roman" w:cs="Times New Roman"/>
+          <w:sz w:val="21"/>
+          <w:szCs w:val="21"/>
+        </w:rPr>
+        <w:t>,</w:t>
+      </w:r>
       <w:r>
         <w:rPr>
           <w:rFonts w:ascii="Times New Roman" w:hAnsi="Times New Roman" w:cs="Times New Roman"/>
@@ -136,7 +146,7 @@
           <w:sz w:val="21"/>
           <w:szCs w:val="21"/>
         </w:rPr>
-        <w:t>=</w:t>
+        <w:t xml:space="preserve"> </w:t>
       </w:r>
       <w:r>
         <w:rPr>
@@ -145,33 +155,7 @@
           <w:sz w:val="21"/>
           <w:szCs w:val="21"/>
         </w:rPr>
-        <w:t>0.02</w:t>
-      </w:r>
-      <w:r>
-        <w:rPr>
-          <w:rFonts w:ascii="Times New Roman" w:hAnsi="Times New Roman" w:cs="Times New Roman"/>
-          <w:sz w:val="21"/>
-          <w:szCs w:val="21"/>
-        </w:rPr>
-        <w:t>,</w:t>
-      </w:r>
-      <w:r>
-        <w:rPr>
-          <w:rFonts w:ascii="Times New Roman" w:hAnsi="Times New Roman" w:cs="Times New Roman"/>
-          <w:b/>
-          <w:sz w:val="21"/>
-          <w:szCs w:val="21"/>
-        </w:rPr>
-        <w:t xml:space="preserve"> </w:t>
-      </w:r>
-      <w:r>
-        <w:rPr>
-          <w:rFonts w:ascii="Times New Roman" w:hAnsi="Times New Roman" w:cs="Times New Roman"/>
-          <w:b/>
-          <w:sz w:val="21"/>
-          <w:szCs w:val="21"/>
-        </w:rPr>
-        <w:t>epoch=60</w:t>
+        <w:t>epoch=40</w:t>
       </w:r>
     </w:p>
     <w:p>
@@ -5205,8 +5189,6 @@
           <w:rFonts w:ascii="Times New Roman" w:hAnsi="Times New Roman" w:cs="Times New Roman"/>
         </w:rPr>
       </w:pPr>
-      <w:bookmarkStart w:id="0" w:name="_GoBack"/>
-      <w:bookmarkEnd w:id="0"/>
       <w:r>
         <w:rPr>
           <w:rFonts w:ascii="Times New Roman" w:hAnsi="Times New Roman" w:cs="Times New Roman"/>

</xml_diff>